<commit_message>
14. JAX-WS Handlers Understanding the two types of JAX-WS Handlers (with docs) . closes #9.
</commit_message>
<xml_diff>
--- a/14. JAX-WS Handlers/docs/JAX-WS Handlers.docx
+++ b/14. JAX-WS Handlers/docs/JAX-WS Handlers.docx
@@ -748,16 +748,543 @@
           </wp:inline>
         </w:drawing>
       </w:r>
+    </w:p>
+    <w:p>
+      <w:pPr>
+        <w:pStyle w:val="Titre1"/>
+      </w:pPr>
+      <w:r>
+        <w:t>T</w:t>
+      </w:r>
+      <w:r>
+        <w:t>ypes of JAX-WS handlers</w:t>
+      </w:r>
+    </w:p>
+    <w:p>
+      <w:pPr>
+        <w:rPr>
+          <w:lang w:val="en-US"/>
+        </w:rPr>
+      </w:pPr>
+      <w:r>
+        <w:rPr>
+          <w:lang w:val="en-US"/>
+        </w:rPr>
+        <w:t>There is two types of handlers:</w:t>
+      </w:r>
+    </w:p>
+    <w:p>
+      <w:pPr>
+        <w:pStyle w:val="Paragraphedeliste"/>
+        <w:numPr>
+          <w:ilvl w:val="0"/>
+          <w:numId w:val="15"/>
+        </w:numPr>
+        <w:jc w:val="both"/>
+        <w:rPr>
+          <w:lang w:val="en-US"/>
+        </w:rPr>
+      </w:pPr>
+      <w:r>
+        <w:rPr>
+          <w:b/>
+          <w:bCs/>
+          <w:lang w:val="en-US"/>
+        </w:rPr>
+        <w:lastRenderedPageBreak/>
+        <w:t>SOAP handlers</w:t>
+      </w:r>
+      <w:r>
+        <w:rPr>
+          <w:lang w:val="en-US"/>
+        </w:rPr>
+        <w:t>:</w:t>
+      </w:r>
+      <w:r>
+        <w:rPr>
+          <w:lang w:val="en-US"/>
+        </w:rPr>
+        <w:t xml:space="preserve"> have access to the entire </w:t>
+      </w:r>
+      <w:r>
+        <w:rPr>
+          <w:b/>
+          <w:bCs/>
+          <w:lang w:val="en-US"/>
+        </w:rPr>
+        <w:t>SOAP</w:t>
+      </w:r>
+      <w:r>
+        <w:rPr>
+          <w:lang w:val="en-US"/>
+        </w:rPr>
+        <w:t xml:space="preserve"> message</w:t>
+      </w:r>
+      <w:r>
+        <w:rPr>
+          <w:lang w:val="en-US"/>
+        </w:rPr>
+        <w:t xml:space="preserve">. They have access to the protocol information like HTTP headers, SOAP headers and then the entire </w:t>
+      </w:r>
+      <w:r>
+        <w:rPr>
+          <w:b/>
+          <w:bCs/>
+          <w:lang w:val="en-US"/>
+        </w:rPr>
+        <w:t>SOAP</w:t>
+      </w:r>
+      <w:r>
+        <w:rPr>
+          <w:lang w:val="en-US"/>
+        </w:rPr>
+        <w:t xml:space="preserve"> body</w:t>
+      </w:r>
+      <w:r>
+        <w:rPr>
+          <w:lang w:val="en-US"/>
+        </w:rPr>
+        <w:t>.</w:t>
+      </w:r>
+      <w:r>
+        <w:rPr>
+          <w:lang w:val="en-US"/>
+        </w:rPr>
+        <w:t xml:space="preserve"> </w:t>
+      </w:r>
+      <w:r>
+        <w:rPr>
+          <w:lang w:val="en-US"/>
+        </w:rPr>
+        <w:t xml:space="preserve">We implement a </w:t>
+      </w:r>
+      <w:r>
+        <w:rPr>
+          <w:b/>
+          <w:bCs/>
+          <w:lang w:val="en-US"/>
+        </w:rPr>
+        <w:t>SOAP</w:t>
+      </w:r>
+      <w:r>
+        <w:rPr>
+          <w:lang w:val="en-US"/>
+        </w:rPr>
+        <w:t xml:space="preserve"> </w:t>
+      </w:r>
+      <w:r>
+        <w:rPr>
+          <w:b/>
+          <w:bCs/>
+          <w:lang w:val="en-US"/>
+        </w:rPr>
+        <w:t>Handler</w:t>
+      </w:r>
+      <w:r>
+        <w:rPr>
+          <w:lang w:val="en-US"/>
+        </w:rPr>
+        <w:t xml:space="preserve"> </w:t>
+      </w:r>
+      <w:r>
+        <w:rPr>
+          <w:lang w:val="en-US"/>
+        </w:rPr>
+        <w:t xml:space="preserve">by implementing the </w:t>
+      </w:r>
+      <w:r>
+        <w:rPr>
+          <w:b/>
+          <w:bCs/>
+          <w:lang w:val="en-US"/>
+        </w:rPr>
+        <w:t>SOAPHandler</w:t>
+      </w:r>
+      <w:r>
+        <w:rPr>
+          <w:lang w:val="en-US"/>
+        </w:rPr>
+        <w:t xml:space="preserve"> interface. Usually, we use the </w:t>
+      </w:r>
+      <w:r>
+        <w:rPr>
+          <w:b/>
+          <w:bCs/>
+          <w:lang w:val="en-US"/>
+        </w:rPr>
+        <w:t>SOAPMessageContext</w:t>
+      </w:r>
+      <w:r>
+        <w:rPr>
+          <w:lang w:val="en-US"/>
+        </w:rPr>
+        <w:t xml:space="preserve">, which wraps the entire </w:t>
+      </w:r>
+      <w:r>
+        <w:rPr>
+          <w:b/>
+          <w:bCs/>
+          <w:lang w:val="en-US"/>
+        </w:rPr>
+        <w:t>SOAP</w:t>
+      </w:r>
+      <w:r>
+        <w:rPr>
+          <w:lang w:val="en-US"/>
+        </w:rPr>
+        <w:t xml:space="preserve"> information. It’s life cycles are:</w:t>
+      </w:r>
+    </w:p>
+    <w:p>
+      <w:pPr>
+        <w:pStyle w:val="Paragraphedeliste"/>
+        <w:numPr>
+          <w:ilvl w:val="0"/>
+          <w:numId w:val="16"/>
+        </w:numPr>
+        <w:jc w:val="both"/>
+        <w:rPr>
+          <w:b/>
+          <w:bCs/>
+          <w:lang w:val="en-US"/>
+        </w:rPr>
+      </w:pPr>
+      <w:r>
+        <w:rPr>
+          <w:b/>
+          <w:bCs/>
+          <w:lang w:val="en-US"/>
+        </w:rPr>
+        <w:t>handleMessage</w:t>
+      </w:r>
+      <w:r>
+        <w:rPr>
+          <w:b/>
+          <w:bCs/>
+          <w:lang w:val="en-US"/>
+        </w:rPr>
+        <w:t xml:space="preserve"> (called on both sides the client and provider )</w:t>
+      </w:r>
+      <w:r>
+        <w:rPr>
+          <w:b/>
+          <w:bCs/>
+          <w:lang w:val="en-US"/>
+        </w:rPr>
+        <w:t>.</w:t>
+      </w:r>
+    </w:p>
+    <w:p>
+      <w:pPr>
+        <w:pStyle w:val="Paragraphedeliste"/>
+        <w:numPr>
+          <w:ilvl w:val="0"/>
+          <w:numId w:val="16"/>
+        </w:numPr>
+        <w:jc w:val="both"/>
+        <w:rPr>
+          <w:b/>
+          <w:bCs/>
+          <w:lang w:val="en-US"/>
+        </w:rPr>
+      </w:pPr>
+      <w:r>
+        <w:rPr>
+          <w:b/>
+          <w:bCs/>
+          <w:lang w:val="en-US"/>
+        </w:rPr>
+        <w:t>handleFault</w:t>
+      </w:r>
+      <w:r>
+        <w:rPr>
+          <w:b/>
+          <w:bCs/>
+          <w:lang w:val="en-US"/>
+        </w:rPr>
+        <w:t xml:space="preserve"> (called when there is a soapFault)</w:t>
+      </w:r>
+      <w:r>
+        <w:rPr>
+          <w:b/>
+          <w:bCs/>
+          <w:lang w:val="en-US"/>
+        </w:rPr>
+        <w:t>.</w:t>
+      </w:r>
+    </w:p>
+    <w:p>
+      <w:pPr>
+        <w:pStyle w:val="Paragraphedeliste"/>
+        <w:numPr>
+          <w:ilvl w:val="0"/>
+          <w:numId w:val="16"/>
+        </w:numPr>
+        <w:jc w:val="both"/>
+        <w:rPr>
+          <w:b/>
+          <w:bCs/>
+          <w:lang w:val="en-US"/>
+        </w:rPr>
+      </w:pPr>
+      <w:r>
+        <w:rPr>
+          <w:b/>
+          <w:bCs/>
+          <w:lang w:val="en-US"/>
+        </w:rPr>
+        <w:t>getHeaders</w:t>
+      </w:r>
+      <w:r>
+        <w:rPr>
+          <w:b/>
+          <w:bCs/>
+          <w:lang w:val="en-US"/>
+        </w:rPr>
+        <w:t xml:space="preserve"> </w:t>
+      </w:r>
+      <w:r>
+        <w:rPr>
+          <w:b/>
+          <w:bCs/>
+          <w:lang w:val="en-US"/>
+        </w:rPr>
+        <w:t>(called on both sides the client and provider )</w:t>
+      </w:r>
+      <w:r>
+        <w:rPr>
+          <w:b/>
+          <w:bCs/>
+          <w:lang w:val="en-US"/>
+        </w:rPr>
+        <w:t>.</w:t>
+      </w:r>
+    </w:p>
+    <w:p>
+      <w:pPr>
+        <w:pStyle w:val="Paragraphedeliste"/>
+        <w:numPr>
+          <w:ilvl w:val="0"/>
+          <w:numId w:val="16"/>
+        </w:numPr>
+        <w:jc w:val="both"/>
+        <w:rPr>
+          <w:b/>
+          <w:bCs/>
+          <w:lang w:val="en-US"/>
+        </w:rPr>
+      </w:pPr>
+      <w:r>
+        <w:rPr>
+          <w:b/>
+          <w:bCs/>
+          <w:lang w:val="en-US"/>
+        </w:rPr>
+        <w:t>c</w:t>
+      </w:r>
+      <w:r>
+        <w:rPr>
+          <w:b/>
+          <w:bCs/>
+          <w:lang w:val="en-US"/>
+        </w:rPr>
+        <w:t>lose</w:t>
+      </w:r>
+      <w:r>
+        <w:rPr>
+          <w:b/>
+          <w:bCs/>
+          <w:lang w:val="en-US"/>
+        </w:rPr>
+        <w:t xml:space="preserve"> (called at then of the entire flow)</w:t>
+      </w:r>
+      <w:r>
+        <w:rPr>
+          <w:b/>
+          <w:bCs/>
+          <w:lang w:val="en-US"/>
+        </w:rPr>
+        <w:t>.</w:t>
+      </w:r>
+    </w:p>
+    <w:p>
+      <w:pPr>
+        <w:pStyle w:val="Paragraphedeliste"/>
+        <w:numPr>
+          <w:ilvl w:val="0"/>
+          <w:numId w:val="15"/>
+        </w:numPr>
+        <w:jc w:val="both"/>
+        <w:rPr>
+          <w:lang w:val="en-US"/>
+        </w:rPr>
+      </w:pPr>
+      <w:r>
+        <w:rPr>
+          <w:b/>
+          <w:bCs/>
+          <w:lang w:val="en-US"/>
+        </w:rPr>
+        <w:t>Logical Handlers</w:t>
+      </w:r>
+      <w:r>
+        <w:rPr>
+          <w:lang w:val="en-US"/>
+        </w:rPr>
+        <w:t>:</w:t>
+      </w:r>
+      <w:r>
+        <w:rPr>
+          <w:lang w:val="en-US"/>
+        </w:rPr>
+        <w:t xml:space="preserve"> we implement them to access just the payload inf</w:t>
+      </w:r>
       <w:bookmarkStart w:id="0" w:name="_GoBack"/>
       <w:bookmarkEnd w:id="0"/>
+      <w:r>
+        <w:rPr>
+          <w:lang w:val="en-US"/>
+        </w:rPr>
+        <w:t xml:space="preserve">ormation. That is whatever goes in the </w:t>
+      </w:r>
+      <w:r>
+        <w:rPr>
+          <w:b/>
+          <w:bCs/>
+          <w:lang w:val="en-US"/>
+        </w:rPr>
+        <w:t>SOAP</w:t>
+      </w:r>
+      <w:r>
+        <w:rPr>
+          <w:lang w:val="en-US"/>
+        </w:rPr>
+        <w:t xml:space="preserve"> body.</w:t>
+      </w:r>
+      <w:r>
+        <w:rPr>
+          <w:lang w:val="en-US"/>
+        </w:rPr>
+        <w:t xml:space="preserve"> We implement </w:t>
+      </w:r>
+      <w:r>
+        <w:rPr>
+          <w:b/>
+          <w:bCs/>
+          <w:lang w:val="en-US"/>
+        </w:rPr>
+        <w:t>Logical</w:t>
+      </w:r>
+      <w:r>
+        <w:rPr>
+          <w:lang w:val="en-US"/>
+        </w:rPr>
+        <w:t xml:space="preserve"> </w:t>
+      </w:r>
+      <w:r>
+        <w:rPr>
+          <w:b/>
+          <w:bCs/>
+          <w:lang w:val="en-US"/>
+        </w:rPr>
+        <w:t>Handler</w:t>
+      </w:r>
+      <w:r>
+        <w:rPr>
+          <w:b/>
+          <w:bCs/>
+          <w:lang w:val="en-US"/>
+        </w:rPr>
+        <w:t xml:space="preserve"> </w:t>
+      </w:r>
+      <w:r>
+        <w:rPr>
+          <w:lang w:val="en-US"/>
+        </w:rPr>
+        <w:t xml:space="preserve">by implementing the logical </w:t>
+      </w:r>
+      <w:r>
+        <w:rPr>
+          <w:lang w:val="en-US"/>
+        </w:rPr>
+        <w:t>interface. It’s life cycles are:</w:t>
+      </w:r>
     </w:p>
     <w:p>
       <w:pPr>
-        <w:pStyle w:val="Titre1"/>
-      </w:pPr>
-      <w:r>
-        <w:lastRenderedPageBreak/>
-        <w:t>Two types of JAX-WS handlers</w:t>
+        <w:pStyle w:val="Paragraphedeliste"/>
+        <w:numPr>
+          <w:ilvl w:val="0"/>
+          <w:numId w:val="17"/>
+        </w:numPr>
+        <w:jc w:val="both"/>
+        <w:rPr>
+          <w:b/>
+          <w:bCs/>
+          <w:lang w:val="en-US"/>
+        </w:rPr>
+      </w:pPr>
+      <w:r>
+        <w:rPr>
+          <w:b/>
+          <w:bCs/>
+          <w:lang w:val="en-US"/>
+        </w:rPr>
+        <w:t>handleMessage</w:t>
+      </w:r>
+    </w:p>
+    <w:p>
+      <w:pPr>
+        <w:pStyle w:val="Paragraphedeliste"/>
+        <w:numPr>
+          <w:ilvl w:val="0"/>
+          <w:numId w:val="17"/>
+        </w:numPr>
+        <w:jc w:val="both"/>
+        <w:rPr>
+          <w:b/>
+          <w:bCs/>
+          <w:lang w:val="en-US"/>
+        </w:rPr>
+      </w:pPr>
+      <w:r>
+        <w:rPr>
+          <w:b/>
+          <w:bCs/>
+          <w:lang w:val="en-US"/>
+        </w:rPr>
+        <w:t>handleFault</w:t>
+      </w:r>
+    </w:p>
+    <w:p>
+      <w:pPr>
+        <w:pStyle w:val="Paragraphedeliste"/>
+        <w:numPr>
+          <w:ilvl w:val="0"/>
+          <w:numId w:val="17"/>
+        </w:numPr>
+        <w:jc w:val="both"/>
+        <w:rPr>
+          <w:b/>
+          <w:bCs/>
+          <w:lang w:val="en-US"/>
+        </w:rPr>
+      </w:pPr>
+      <w:r>
+        <w:rPr>
+          <w:b/>
+          <w:bCs/>
+          <w:lang w:val="en-US"/>
+        </w:rPr>
+        <w:t>close</w:t>
+      </w:r>
+      <w:r>
+        <w:rPr>
+          <w:b/>
+          <w:bCs/>
+          <w:lang w:val="en-US"/>
+        </w:rPr>
+        <w:t xml:space="preserve"> </w:t>
       </w:r>
     </w:p>
     <w:p>
@@ -1031,6 +1558,7 @@
                             <w:dataBinding w:prefixMappings="xmlns:ns0='http://purl.org/dc/elements/1.1/' xmlns:ns1='http://schemas.openxmlformats.org/package/2006/metadata/core-properties' " w:xpath="/ns1:coreProperties[1]/ns0:title[1]" w:storeItemID="{6C3C8BC8-F283-45AE-878A-BAB7291924A1}"/>
                             <w:text/>
                           </w:sdtPr>
+                          <w:sdtEndPr/>
                           <w:sdtContent>
                             <w:p>
                               <w:pPr>
@@ -1359,6 +1887,92 @@
     </w:lvl>
   </w:abstractNum>
   <w:abstractNum w:abstractNumId="3" w15:restartNumberingAfterBreak="0">
+    <w:nsid w:val="1D9E7D94"/>
+    <w:multiLevelType w:val="hybridMultilevel"/>
+    <w:tmpl w:val="DD14095A"/>
+    <w:lvl w:ilvl="0" w:tplc="0409000F">
+      <w:start w:val="1"/>
+      <w:numFmt w:val="decimal"/>
+      <w:lvlText w:val="%1."/>
+      <w:lvlJc w:val="left"/>
+      <w:pPr>
+        <w:ind w:left="720" w:hanging="360"/>
+      </w:pPr>
+    </w:lvl>
+    <w:lvl w:ilvl="1" w:tplc="04090019" w:tentative="1">
+      <w:start w:val="1"/>
+      <w:numFmt w:val="lowerLetter"/>
+      <w:lvlText w:val="%2."/>
+      <w:lvlJc w:val="left"/>
+      <w:pPr>
+        <w:ind w:left="1440" w:hanging="360"/>
+      </w:pPr>
+    </w:lvl>
+    <w:lvl w:ilvl="2" w:tplc="0409001B" w:tentative="1">
+      <w:start w:val="1"/>
+      <w:numFmt w:val="lowerRoman"/>
+      <w:lvlText w:val="%3."/>
+      <w:lvlJc w:val="right"/>
+      <w:pPr>
+        <w:ind w:left="2160" w:hanging="180"/>
+      </w:pPr>
+    </w:lvl>
+    <w:lvl w:ilvl="3" w:tplc="0409000F" w:tentative="1">
+      <w:start w:val="1"/>
+      <w:numFmt w:val="decimal"/>
+      <w:lvlText w:val="%4."/>
+      <w:lvlJc w:val="left"/>
+      <w:pPr>
+        <w:ind w:left="2880" w:hanging="360"/>
+      </w:pPr>
+    </w:lvl>
+    <w:lvl w:ilvl="4" w:tplc="04090019" w:tentative="1">
+      <w:start w:val="1"/>
+      <w:numFmt w:val="lowerLetter"/>
+      <w:lvlText w:val="%5."/>
+      <w:lvlJc w:val="left"/>
+      <w:pPr>
+        <w:ind w:left="3600" w:hanging="360"/>
+      </w:pPr>
+    </w:lvl>
+    <w:lvl w:ilvl="5" w:tplc="0409001B" w:tentative="1">
+      <w:start w:val="1"/>
+      <w:numFmt w:val="lowerRoman"/>
+      <w:lvlText w:val="%6."/>
+      <w:lvlJc w:val="right"/>
+      <w:pPr>
+        <w:ind w:left="4320" w:hanging="180"/>
+      </w:pPr>
+    </w:lvl>
+    <w:lvl w:ilvl="6" w:tplc="0409000F" w:tentative="1">
+      <w:start w:val="1"/>
+      <w:numFmt w:val="decimal"/>
+      <w:lvlText w:val="%7."/>
+      <w:lvlJc w:val="left"/>
+      <w:pPr>
+        <w:ind w:left="5040" w:hanging="360"/>
+      </w:pPr>
+    </w:lvl>
+    <w:lvl w:ilvl="7" w:tplc="04090019" w:tentative="1">
+      <w:start w:val="1"/>
+      <w:numFmt w:val="lowerLetter"/>
+      <w:lvlText w:val="%8."/>
+      <w:lvlJc w:val="left"/>
+      <w:pPr>
+        <w:ind w:left="5760" w:hanging="360"/>
+      </w:pPr>
+    </w:lvl>
+    <w:lvl w:ilvl="8" w:tplc="0409001B" w:tentative="1">
+      <w:start w:val="1"/>
+      <w:numFmt w:val="lowerRoman"/>
+      <w:lvlText w:val="%9."/>
+      <w:lvlJc w:val="right"/>
+      <w:pPr>
+        <w:ind w:left="6480" w:hanging="180"/>
+      </w:pPr>
+    </w:lvl>
+  </w:abstractNum>
+  <w:abstractNum w:abstractNumId="4" w15:restartNumberingAfterBreak="0">
     <w:nsid w:val="1F3A34FE"/>
     <w:multiLevelType w:val="multilevel"/>
     <w:tmpl w:val="11CC0964"/>
@@ -1472,7 +2086,7 @@
       </w:rPr>
     </w:lvl>
   </w:abstractNum>
-  <w:abstractNum w:abstractNumId="4" w15:restartNumberingAfterBreak="0">
+  <w:abstractNum w:abstractNumId="5" w15:restartNumberingAfterBreak="0">
     <w:nsid w:val="2F36691B"/>
     <w:multiLevelType w:val="multilevel"/>
     <w:tmpl w:val="DE144560"/>
@@ -1599,7 +2213,7 @@
       </w:rPr>
     </w:lvl>
   </w:abstractNum>
-  <w:abstractNum w:abstractNumId="5" w15:restartNumberingAfterBreak="0">
+  <w:abstractNum w:abstractNumId="6" w15:restartNumberingAfterBreak="0">
     <w:nsid w:val="32065B60"/>
     <w:multiLevelType w:val="multilevel"/>
     <w:tmpl w:val="90885804"/>
@@ -1688,7 +2302,7 @@
       </w:pPr>
     </w:lvl>
   </w:abstractNum>
-  <w:abstractNum w:abstractNumId="6" w15:restartNumberingAfterBreak="0">
+  <w:abstractNum w:abstractNumId="7" w15:restartNumberingAfterBreak="0">
     <w:nsid w:val="3DE955BE"/>
     <w:multiLevelType w:val="hybridMultilevel"/>
     <w:tmpl w:val="41360FFA"/>
@@ -1782,7 +2396,120 @@
       </w:pPr>
     </w:lvl>
   </w:abstractNum>
-  <w:abstractNum w:abstractNumId="7" w15:restartNumberingAfterBreak="0">
+  <w:abstractNum w:abstractNumId="8" w15:restartNumberingAfterBreak="0">
+    <w:nsid w:val="3F892F5F"/>
+    <w:multiLevelType w:val="hybridMultilevel"/>
+    <w:tmpl w:val="1BD61F48"/>
+    <w:lvl w:ilvl="0" w:tplc="04090001">
+      <w:start w:val="1"/>
+      <w:numFmt w:val="bullet"/>
+      <w:lvlText w:val=""/>
+      <w:lvlJc w:val="left"/>
+      <w:pPr>
+        <w:ind w:left="1440" w:hanging="360"/>
+      </w:pPr>
+      <w:rPr>
+        <w:rFonts w:ascii="Symbol" w:hAnsi="Symbol" w:hint="default"/>
+      </w:rPr>
+    </w:lvl>
+    <w:lvl w:ilvl="1" w:tplc="04090003" w:tentative="1">
+      <w:start w:val="1"/>
+      <w:numFmt w:val="bullet"/>
+      <w:lvlText w:val="o"/>
+      <w:lvlJc w:val="left"/>
+      <w:pPr>
+        <w:ind w:left="2160" w:hanging="360"/>
+      </w:pPr>
+      <w:rPr>
+        <w:rFonts w:ascii="Courier New" w:hAnsi="Courier New" w:cs="Courier New" w:hint="default"/>
+      </w:rPr>
+    </w:lvl>
+    <w:lvl w:ilvl="2" w:tplc="04090005" w:tentative="1">
+      <w:start w:val="1"/>
+      <w:numFmt w:val="bullet"/>
+      <w:lvlText w:val=""/>
+      <w:lvlJc w:val="left"/>
+      <w:pPr>
+        <w:ind w:left="2880" w:hanging="360"/>
+      </w:pPr>
+      <w:rPr>
+        <w:rFonts w:ascii="Wingdings" w:hAnsi="Wingdings" w:hint="default"/>
+      </w:rPr>
+    </w:lvl>
+    <w:lvl w:ilvl="3" w:tplc="04090001" w:tentative="1">
+      <w:start w:val="1"/>
+      <w:numFmt w:val="bullet"/>
+      <w:lvlText w:val=""/>
+      <w:lvlJc w:val="left"/>
+      <w:pPr>
+        <w:ind w:left="3600" w:hanging="360"/>
+      </w:pPr>
+      <w:rPr>
+        <w:rFonts w:ascii="Symbol" w:hAnsi="Symbol" w:hint="default"/>
+      </w:rPr>
+    </w:lvl>
+    <w:lvl w:ilvl="4" w:tplc="04090003" w:tentative="1">
+      <w:start w:val="1"/>
+      <w:numFmt w:val="bullet"/>
+      <w:lvlText w:val="o"/>
+      <w:lvlJc w:val="left"/>
+      <w:pPr>
+        <w:ind w:left="4320" w:hanging="360"/>
+      </w:pPr>
+      <w:rPr>
+        <w:rFonts w:ascii="Courier New" w:hAnsi="Courier New" w:cs="Courier New" w:hint="default"/>
+      </w:rPr>
+    </w:lvl>
+    <w:lvl w:ilvl="5" w:tplc="04090005" w:tentative="1">
+      <w:start w:val="1"/>
+      <w:numFmt w:val="bullet"/>
+      <w:lvlText w:val=""/>
+      <w:lvlJc w:val="left"/>
+      <w:pPr>
+        <w:ind w:left="5040" w:hanging="360"/>
+      </w:pPr>
+      <w:rPr>
+        <w:rFonts w:ascii="Wingdings" w:hAnsi="Wingdings" w:hint="default"/>
+      </w:rPr>
+    </w:lvl>
+    <w:lvl w:ilvl="6" w:tplc="04090001" w:tentative="1">
+      <w:start w:val="1"/>
+      <w:numFmt w:val="bullet"/>
+      <w:lvlText w:val=""/>
+      <w:lvlJc w:val="left"/>
+      <w:pPr>
+        <w:ind w:left="5760" w:hanging="360"/>
+      </w:pPr>
+      <w:rPr>
+        <w:rFonts w:ascii="Symbol" w:hAnsi="Symbol" w:hint="default"/>
+      </w:rPr>
+    </w:lvl>
+    <w:lvl w:ilvl="7" w:tplc="04090003" w:tentative="1">
+      <w:start w:val="1"/>
+      <w:numFmt w:val="bullet"/>
+      <w:lvlText w:val="o"/>
+      <w:lvlJc w:val="left"/>
+      <w:pPr>
+        <w:ind w:left="6480" w:hanging="360"/>
+      </w:pPr>
+      <w:rPr>
+        <w:rFonts w:ascii="Courier New" w:hAnsi="Courier New" w:cs="Courier New" w:hint="default"/>
+      </w:rPr>
+    </w:lvl>
+    <w:lvl w:ilvl="8" w:tplc="04090005" w:tentative="1">
+      <w:start w:val="1"/>
+      <w:numFmt w:val="bullet"/>
+      <w:lvlText w:val=""/>
+      <w:lvlJc w:val="left"/>
+      <w:pPr>
+        <w:ind w:left="7200" w:hanging="360"/>
+      </w:pPr>
+      <w:rPr>
+        <w:rFonts w:ascii="Wingdings" w:hAnsi="Wingdings" w:hint="default"/>
+      </w:rPr>
+    </w:lvl>
+  </w:abstractNum>
+  <w:abstractNum w:abstractNumId="9" w15:restartNumberingAfterBreak="0">
     <w:nsid w:val="40860B7E"/>
     <w:multiLevelType w:val="hybridMultilevel"/>
     <w:tmpl w:val="28B63CA2"/>
@@ -1895,7 +2622,120 @@
       </w:rPr>
     </w:lvl>
   </w:abstractNum>
-  <w:abstractNum w:abstractNumId="8" w15:restartNumberingAfterBreak="0">
+  <w:abstractNum w:abstractNumId="10" w15:restartNumberingAfterBreak="0">
+    <w:nsid w:val="4096031D"/>
+    <w:multiLevelType w:val="hybridMultilevel"/>
+    <w:tmpl w:val="25ACA970"/>
+    <w:lvl w:ilvl="0" w:tplc="04090001">
+      <w:start w:val="1"/>
+      <w:numFmt w:val="bullet"/>
+      <w:lvlText w:val=""/>
+      <w:lvlJc w:val="left"/>
+      <w:pPr>
+        <w:ind w:left="1440" w:hanging="360"/>
+      </w:pPr>
+      <w:rPr>
+        <w:rFonts w:ascii="Symbol" w:hAnsi="Symbol" w:hint="default"/>
+      </w:rPr>
+    </w:lvl>
+    <w:lvl w:ilvl="1" w:tplc="04090003" w:tentative="1">
+      <w:start w:val="1"/>
+      <w:numFmt w:val="bullet"/>
+      <w:lvlText w:val="o"/>
+      <w:lvlJc w:val="left"/>
+      <w:pPr>
+        <w:ind w:left="2160" w:hanging="360"/>
+      </w:pPr>
+      <w:rPr>
+        <w:rFonts w:ascii="Courier New" w:hAnsi="Courier New" w:cs="Courier New" w:hint="default"/>
+      </w:rPr>
+    </w:lvl>
+    <w:lvl w:ilvl="2" w:tplc="04090005" w:tentative="1">
+      <w:start w:val="1"/>
+      <w:numFmt w:val="bullet"/>
+      <w:lvlText w:val=""/>
+      <w:lvlJc w:val="left"/>
+      <w:pPr>
+        <w:ind w:left="2880" w:hanging="360"/>
+      </w:pPr>
+      <w:rPr>
+        <w:rFonts w:ascii="Wingdings" w:hAnsi="Wingdings" w:hint="default"/>
+      </w:rPr>
+    </w:lvl>
+    <w:lvl w:ilvl="3" w:tplc="04090001" w:tentative="1">
+      <w:start w:val="1"/>
+      <w:numFmt w:val="bullet"/>
+      <w:lvlText w:val=""/>
+      <w:lvlJc w:val="left"/>
+      <w:pPr>
+        <w:ind w:left="3600" w:hanging="360"/>
+      </w:pPr>
+      <w:rPr>
+        <w:rFonts w:ascii="Symbol" w:hAnsi="Symbol" w:hint="default"/>
+      </w:rPr>
+    </w:lvl>
+    <w:lvl w:ilvl="4" w:tplc="04090003" w:tentative="1">
+      <w:start w:val="1"/>
+      <w:numFmt w:val="bullet"/>
+      <w:lvlText w:val="o"/>
+      <w:lvlJc w:val="left"/>
+      <w:pPr>
+        <w:ind w:left="4320" w:hanging="360"/>
+      </w:pPr>
+      <w:rPr>
+        <w:rFonts w:ascii="Courier New" w:hAnsi="Courier New" w:cs="Courier New" w:hint="default"/>
+      </w:rPr>
+    </w:lvl>
+    <w:lvl w:ilvl="5" w:tplc="04090005" w:tentative="1">
+      <w:start w:val="1"/>
+      <w:numFmt w:val="bullet"/>
+      <w:lvlText w:val=""/>
+      <w:lvlJc w:val="left"/>
+      <w:pPr>
+        <w:ind w:left="5040" w:hanging="360"/>
+      </w:pPr>
+      <w:rPr>
+        <w:rFonts w:ascii="Wingdings" w:hAnsi="Wingdings" w:hint="default"/>
+      </w:rPr>
+    </w:lvl>
+    <w:lvl w:ilvl="6" w:tplc="04090001" w:tentative="1">
+      <w:start w:val="1"/>
+      <w:numFmt w:val="bullet"/>
+      <w:lvlText w:val=""/>
+      <w:lvlJc w:val="left"/>
+      <w:pPr>
+        <w:ind w:left="5760" w:hanging="360"/>
+      </w:pPr>
+      <w:rPr>
+        <w:rFonts w:ascii="Symbol" w:hAnsi="Symbol" w:hint="default"/>
+      </w:rPr>
+    </w:lvl>
+    <w:lvl w:ilvl="7" w:tplc="04090003" w:tentative="1">
+      <w:start w:val="1"/>
+      <w:numFmt w:val="bullet"/>
+      <w:lvlText w:val="o"/>
+      <w:lvlJc w:val="left"/>
+      <w:pPr>
+        <w:ind w:left="6480" w:hanging="360"/>
+      </w:pPr>
+      <w:rPr>
+        <w:rFonts w:ascii="Courier New" w:hAnsi="Courier New" w:cs="Courier New" w:hint="default"/>
+      </w:rPr>
+    </w:lvl>
+    <w:lvl w:ilvl="8" w:tplc="04090005" w:tentative="1">
+      <w:start w:val="1"/>
+      <w:numFmt w:val="bullet"/>
+      <w:lvlText w:val=""/>
+      <w:lvlJc w:val="left"/>
+      <w:pPr>
+        <w:ind w:left="7200" w:hanging="360"/>
+      </w:pPr>
+      <w:rPr>
+        <w:rFonts w:ascii="Wingdings" w:hAnsi="Wingdings" w:hint="default"/>
+      </w:rPr>
+    </w:lvl>
+  </w:abstractNum>
+  <w:abstractNum w:abstractNumId="11" w15:restartNumberingAfterBreak="0">
     <w:nsid w:val="4CC61FBE"/>
     <w:multiLevelType w:val="hybridMultilevel"/>
     <w:tmpl w:val="D5FCAFC4"/>
@@ -2008,7 +2848,7 @@
       </w:rPr>
     </w:lvl>
   </w:abstractNum>
-  <w:abstractNum w:abstractNumId="9" w15:restartNumberingAfterBreak="0">
+  <w:abstractNum w:abstractNumId="12" w15:restartNumberingAfterBreak="0">
     <w:nsid w:val="51FC6BE1"/>
     <w:multiLevelType w:val="hybridMultilevel"/>
     <w:tmpl w:val="AE125CEA"/>
@@ -2094,7 +2934,7 @@
       </w:pPr>
     </w:lvl>
   </w:abstractNum>
-  <w:abstractNum w:abstractNumId="10" w15:restartNumberingAfterBreak="0">
+  <w:abstractNum w:abstractNumId="13" w15:restartNumberingAfterBreak="0">
     <w:nsid w:val="52097710"/>
     <w:multiLevelType w:val="hybridMultilevel"/>
     <w:tmpl w:val="8F0C244A"/>
@@ -2184,7 +3024,7 @@
       </w:pPr>
     </w:lvl>
   </w:abstractNum>
-  <w:abstractNum w:abstractNumId="11" w15:restartNumberingAfterBreak="0">
+  <w:abstractNum w:abstractNumId="14" w15:restartNumberingAfterBreak="0">
     <w:nsid w:val="609B54AB"/>
     <w:multiLevelType w:val="multilevel"/>
     <w:tmpl w:val="90885804"/>
@@ -2273,7 +3113,7 @@
       </w:pPr>
     </w:lvl>
   </w:abstractNum>
-  <w:abstractNum w:abstractNumId="12" w15:restartNumberingAfterBreak="0">
+  <w:abstractNum w:abstractNumId="15" w15:restartNumberingAfterBreak="0">
     <w:nsid w:val="6D1B79A0"/>
     <w:multiLevelType w:val="hybridMultilevel"/>
     <w:tmpl w:val="A9EC572C"/>
@@ -2359,7 +3199,7 @@
       </w:pPr>
     </w:lvl>
   </w:abstractNum>
-  <w:abstractNum w:abstractNumId="13" w15:restartNumberingAfterBreak="0">
+  <w:abstractNum w:abstractNumId="16" w15:restartNumberingAfterBreak="0">
     <w:nsid w:val="79103D71"/>
     <w:multiLevelType w:val="multilevel"/>
     <w:tmpl w:val="99BC70E0"/>
@@ -2475,19 +3315,19 @@
     </w:lvl>
   </w:abstractNum>
   <w:num w:numId="1">
-    <w:abstractNumId w:val="10"/>
+    <w:abstractNumId w:val="13"/>
   </w:num>
   <w:num w:numId="2">
-    <w:abstractNumId w:val="6"/>
+    <w:abstractNumId w:val="7"/>
   </w:num>
   <w:num w:numId="3">
-    <w:abstractNumId w:val="3"/>
+    <w:abstractNumId w:val="4"/>
   </w:num>
   <w:num w:numId="4">
-    <w:abstractNumId w:val="13"/>
+    <w:abstractNumId w:val="16"/>
   </w:num>
   <w:num w:numId="5">
-    <w:abstractNumId w:val="4"/>
+    <w:abstractNumId w:val="5"/>
   </w:num>
   <w:num w:numId="6">
     <w:abstractNumId w:val="0"/>
@@ -2496,25 +3336,34 @@
     <w:abstractNumId w:val="1"/>
   </w:num>
   <w:num w:numId="8">
-    <w:abstractNumId w:val="11"/>
+    <w:abstractNumId w:val="14"/>
   </w:num>
   <w:num w:numId="9">
-    <w:abstractNumId w:val="5"/>
+    <w:abstractNumId w:val="6"/>
   </w:num>
   <w:num w:numId="10">
-    <w:abstractNumId w:val="9"/>
+    <w:abstractNumId w:val="12"/>
   </w:num>
   <w:num w:numId="11">
-    <w:abstractNumId w:val="12"/>
+    <w:abstractNumId w:val="15"/>
   </w:num>
   <w:num w:numId="12">
     <w:abstractNumId w:val="2"/>
   </w:num>
   <w:num w:numId="13">
+    <w:abstractNumId w:val="11"/>
+  </w:num>
+  <w:num w:numId="14">
+    <w:abstractNumId w:val="9"/>
+  </w:num>
+  <w:num w:numId="15">
+    <w:abstractNumId w:val="3"/>
+  </w:num>
+  <w:num w:numId="16">
     <w:abstractNumId w:val="8"/>
   </w:num>
-  <w:num w:numId="14">
-    <w:abstractNumId w:val="7"/>
+  <w:num w:numId="17">
+    <w:abstractNumId w:val="10"/>
   </w:num>
   <w:numIdMacAtCleanup w:val="9"/>
 </w:numbering>
@@ -2989,6 +3838,7 @@
   <w:style w:type="character" w:default="1" w:styleId="Policepardfaut">
     <w:name w:val="Default Paragraph Font"/>
     <w:uiPriority w:val="1"/>
+    <w:semiHidden/>
     <w:unhideWhenUsed/>
   </w:style>
   <w:style w:type="table" w:default="1" w:styleId="TableauNormal">
@@ -3526,7 +4376,7 @@
 </file>
 
 <file path=customXml/itemProps1.xml><?xml version="1.0" encoding="utf-8"?>
-<ds:datastoreItem xmlns:ds="http://schemas.openxmlformats.org/officeDocument/2006/customXml" ds:itemID="{3D88854A-9A95-4601-BE05-8459D07079D6}">
+<ds:datastoreItem xmlns:ds="http://schemas.openxmlformats.org/officeDocument/2006/customXml" ds:itemID="{CA1B1FE3-3E2D-4CED-8D75-490EA037F31D}">
   <ds:schemaRefs>
     <ds:schemaRef ds:uri="http://schemas.openxmlformats.org/officeDocument/2006/bibliography"/>
   </ds:schemaRefs>

</xml_diff>

<commit_message>
14. JAX-WS Handlers Understanding the use case. closes #10.
</commit_message>
<xml_diff>
--- a/14. JAX-WS Handlers/docs/JAX-WS Handlers.docx
+++ b/14. JAX-WS Handlers/docs/JAX-WS Handlers.docx
@@ -1041,15 +1041,7 @@
           <w:bCs/>
           <w:lang w:val="en-US"/>
         </w:rPr>
-        <w:t xml:space="preserve"> </w:t>
-      </w:r>
-      <w:r>
-        <w:rPr>
-          <w:b/>
-          <w:bCs/>
-          <w:lang w:val="en-US"/>
-        </w:rPr>
-        <w:t>(called on both sides the client and provider )</w:t>
+        <w:t xml:space="preserve"> (called on both sides the client and provider )</w:t>
       </w:r>
       <w:r>
         <w:rPr>
@@ -1137,15 +1129,7 @@
         <w:rPr>
           <w:lang w:val="en-US"/>
         </w:rPr>
-        <w:t xml:space="preserve"> we implement them to access just the payload inf</w:t>
-      </w:r>
-      <w:bookmarkStart w:id="0" w:name="_GoBack"/>
-      <w:bookmarkEnd w:id="0"/>
-      <w:r>
-        <w:rPr>
-          <w:lang w:val="en-US"/>
-        </w:rPr>
-        <w:t xml:space="preserve">ormation. That is whatever goes in the </w:t>
+        <w:t xml:space="preserve"> we implement them to access just the payload information. That is whatever goes in the </w:t>
       </w:r>
       <w:r>
         <w:rPr>
@@ -1297,18 +1281,167 @@
     </w:p>
     <w:p>
       <w:pPr>
-        <w:pStyle w:val="Titre1"/>
-      </w:pPr>
-      <w:r>
-        <w:t>Steps</w:t>
-      </w:r>
+        <w:rPr>
+          <w:lang w:val="en-US"/>
+        </w:rPr>
+      </w:pPr>
+      <w:r>
+        <w:rPr>
+          <w:lang w:val="en-US"/>
+        </w:rPr>
+        <w:t>We will be introduced to the use case and the project configuration that we will be using to come up with our JAXWS handler. It will be reusing the visible first web service that have developed as a part of WSDL first web service development section.</w:t>
+      </w:r>
+    </w:p>
+    <w:tbl>
+      <w:tblPr>
+        <w:tblStyle w:val="Grilledutableau"/>
+        <w:tblW w:w="0" w:type="auto"/>
+        <w:tblCellMar>
+          <w:top w:w="57" w:type="dxa"/>
+          <w:left w:w="57" w:type="dxa"/>
+          <w:bottom w:w="57" w:type="dxa"/>
+          <w:right w:w="57" w:type="dxa"/>
+        </w:tblCellMar>
+        <w:tblLook w:val="04A0" w:firstRow="1" w:lastRow="0" w:firstColumn="1" w:lastColumn="0" w:noHBand="0" w:noVBand="1"/>
+      </w:tblPr>
+      <w:tblGrid>
+        <w:gridCol w:w="10790"/>
+      </w:tblGrid>
+      <w:tr>
+        <w:tc>
+          <w:tcPr>
+            <w:tcW w:w="10790" w:type="dxa"/>
+          </w:tcPr>
+          <w:p>
+            <w:pPr>
+              <w:jc w:val="center"/>
+              <w:rPr>
+                <w:lang w:val="en-US"/>
+              </w:rPr>
+            </w:pPr>
+            <w:r>
+              <w:rPr>
+                <w:noProof/>
+                <w:lang w:val="en-US" w:bidi="ar-SA"/>
+              </w:rPr>
+              <w:drawing>
+                <wp:inline distT="0" distB="0" distL="0" distR="0" wp14:anchorId="6871169B">
+                  <wp:extent cx="3206578" cy="1284872"/>
+                  <wp:effectExtent l="0" t="0" r="0" b="0"/>
+                  <wp:docPr id="2" name="Image 2"/>
+                  <wp:cNvGraphicFramePr>
+                    <a:graphicFrameLocks xmlns:a="http://schemas.openxmlformats.org/drawingml/2006/main" noChangeAspect="1"/>
+                  </wp:cNvGraphicFramePr>
+                  <a:graphic xmlns:a="http://schemas.openxmlformats.org/drawingml/2006/main">
+                    <a:graphicData uri="http://schemas.openxmlformats.org/drawingml/2006/picture">
+                      <pic:pic xmlns:pic="http://schemas.openxmlformats.org/drawingml/2006/picture">
+                        <pic:nvPicPr>
+                          <pic:cNvPr id="0" name="Picture 2"/>
+                          <pic:cNvPicPr>
+                            <a:picLocks noChangeAspect="1" noChangeArrowheads="1"/>
+                          </pic:cNvPicPr>
+                        </pic:nvPicPr>
+                        <pic:blipFill>
+                          <a:blip r:embed="rId9" cstate="print">
+                            <a:extLst>
+                              <a:ext uri="{28A0092B-C50C-407E-A947-70E740481C1C}">
+                                <a14:useLocalDpi xmlns:a14="http://schemas.microsoft.com/office/drawing/2010/main" val="0"/>
+                              </a:ext>
+                            </a:extLst>
+                          </a:blip>
+                          <a:srcRect/>
+                          <a:stretch>
+                            <a:fillRect/>
+                          </a:stretch>
+                        </pic:blipFill>
+                        <pic:spPr bwMode="auto">
+                          <a:xfrm>
+                            <a:off x="0" y="0"/>
+                            <a:ext cx="3218105" cy="1289491"/>
+                          </a:xfrm>
+                          <a:prstGeom prst="rect">
+                            <a:avLst/>
+                          </a:prstGeom>
+                          <a:noFill/>
+                        </pic:spPr>
+                      </pic:pic>
+                    </a:graphicData>
+                  </a:graphic>
+                </wp:inline>
+              </w:drawing>
+            </w:r>
+          </w:p>
+        </w:tc>
+      </w:tr>
+      <w:tr>
+        <w:tc>
+          <w:tcPr>
+            <w:tcW w:w="10790" w:type="dxa"/>
+          </w:tcPr>
+          <w:p>
+            <w:pPr>
+              <w:jc w:val="both"/>
+              <w:rPr>
+                <w:lang w:val="en-US"/>
+              </w:rPr>
+            </w:pPr>
+            <w:r>
+              <w:rPr>
+                <w:lang w:val="en-US"/>
+              </w:rPr>
+              <w:t xml:space="preserve">Let’s say that Amazon and eBay liked our </w:t>
+            </w:r>
+            <w:r>
+              <w:rPr>
+                <w:b/>
+                <w:bCs/>
+                <w:lang w:val="en-US"/>
+              </w:rPr>
+              <w:t>customerOrdersWebService</w:t>
+            </w:r>
+            <w:r>
+              <w:rPr>
+                <w:b/>
+                <w:bCs/>
+                <w:lang w:val="en-US"/>
+              </w:rPr>
+              <w:t xml:space="preserve"> </w:t>
+            </w:r>
+            <w:r>
+              <w:rPr>
+                <w:lang w:val="en-US"/>
+              </w:rPr>
+              <w:t xml:space="preserve">so they want to use it in order to process their orders. We have asked them to send in the site name as a part of the SOAP header along with the web service request. </w:t>
+            </w:r>
+            <w:r>
+              <w:rPr>
+                <w:lang w:val="en-US"/>
+              </w:rPr>
+              <w:t>Therefore,</w:t>
+            </w:r>
+            <w:r>
+              <w:rPr>
+                <w:lang w:val="en-US"/>
+              </w:rPr>
+              <w:t xml:space="preserve"> we will handle the SOAP header called site name by writing JAX-WS handler and configure it on the provider side.</w:t>
+            </w:r>
+          </w:p>
+        </w:tc>
+      </w:tr>
+    </w:tbl>
+    <w:p>
+      <w:pPr>
+        <w:rPr>
+          <w:lang w:val="en-US"/>
+        </w:rPr>
+      </w:pPr>
     </w:p>
     <w:p>
       <w:pPr>
         <w:pStyle w:val="Titre1"/>
       </w:pPr>
       <w:r>
-        <w:t>Create the Handler Class</w:t>
+        <w:t>Steps</w:t>
       </w:r>
     </w:p>
     <w:p>
@@ -1316,15 +1449,17 @@
         <w:pStyle w:val="Titre1"/>
       </w:pPr>
       <w:r>
-        <w:t>Implement the handleMessage method</w:t>
-      </w:r>
+        <w:t>Create the Handler Class</w:t>
+      </w:r>
+      <w:bookmarkStart w:id="0" w:name="_GoBack"/>
+      <w:bookmarkEnd w:id="0"/>
     </w:p>
     <w:p>
       <w:pPr>
         <w:pStyle w:val="Titre1"/>
       </w:pPr>
       <w:r>
-        <w:t>Extract the Header</w:t>
+        <w:t>Implement the handleMessage method</w:t>
       </w:r>
     </w:p>
     <w:p>
@@ -1332,7 +1467,7 @@
         <w:pStyle w:val="Titre1"/>
       </w:pPr>
       <w:r>
-        <w:t>Configure the handler</w:t>
+        <w:t>Extract the Header</w:t>
       </w:r>
     </w:p>
     <w:p>
@@ -1340,7 +1475,7 @@
         <w:pStyle w:val="Titre1"/>
       </w:pPr>
       <w:r>
-        <w:t>SoapUI Test</w:t>
+        <w:t>Configure the handler</w:t>
       </w:r>
     </w:p>
     <w:p>
@@ -1348,7 +1483,7 @@
         <w:pStyle w:val="Titre1"/>
       </w:pPr>
       <w:r>
-        <w:t>The Handler Flow</w:t>
+        <w:t>SoapUI Test</w:t>
       </w:r>
     </w:p>
     <w:p>
@@ -1356,12 +1491,20 @@
         <w:pStyle w:val="Titre1"/>
       </w:pPr>
       <w:r>
+        <w:t>The Handler Flow</w:t>
+      </w:r>
+    </w:p>
+    <w:p>
+      <w:pPr>
+        <w:pStyle w:val="Titre1"/>
+      </w:pPr>
+      <w:r>
         <w:t>getHeaders Explained</w:t>
       </w:r>
     </w:p>
     <w:sectPr>
-      <w:headerReference w:type="default" r:id="rId9"/>
-      <w:footerReference w:type="default" r:id="rId10"/>
+      <w:headerReference w:type="default" r:id="rId10"/>
+      <w:footerReference w:type="default" r:id="rId11"/>
       <w:pgSz w:w="12240" w:h="15840"/>
       <w:pgMar w:top="439" w:right="720" w:bottom="426" w:left="720" w:header="568" w:footer="149" w:gutter="0"/>
       <w:cols w:space="720"/>
@@ -4376,7 +4519,7 @@
 </file>
 
 <file path=customXml/itemProps1.xml><?xml version="1.0" encoding="utf-8"?>
-<ds:datastoreItem xmlns:ds="http://schemas.openxmlformats.org/officeDocument/2006/customXml" ds:itemID="{CA1B1FE3-3E2D-4CED-8D75-490EA037F31D}">
+<ds:datastoreItem xmlns:ds="http://schemas.openxmlformats.org/officeDocument/2006/customXml" ds:itemID="{9EC5D5F5-51CE-4EAE-B3D1-942E7A902B90}">
   <ds:schemaRefs>
     <ds:schemaRef ds:uri="http://schemas.openxmlformats.org/officeDocument/2006/bibliography"/>
   </ds:schemaRefs>

</xml_diff>

<commit_message>
14. JAX-WS Handlers Understanding the main steps to create a handler. closes #11.
</commit_message>
<xml_diff>
--- a/14. JAX-WS Handlers/docs/JAX-WS Handlers.docx
+++ b/14. JAX-WS Handlers/docs/JAX-WS Handlers.docx
@@ -1446,13 +1446,168 @@
     </w:p>
     <w:p>
       <w:pPr>
-        <w:pStyle w:val="Titre1"/>
-      </w:pPr>
-      <w:r>
-        <w:t>Create the Handler Class</w:t>
+        <w:rPr>
+          <w:lang w:val="en-US"/>
+        </w:rPr>
+      </w:pPr>
+      <w:r>
+        <w:rPr>
+          <w:lang w:val="en-US"/>
+        </w:rPr>
+        <w:t>We will implement the JAX WS handlers in four simple steps:</w:t>
+      </w:r>
+    </w:p>
+    <w:p>
+      <w:pPr>
+        <w:pStyle w:val="Paragraphedeliste"/>
+        <w:numPr>
+          <w:ilvl w:val="0"/>
+          <w:numId w:val="19"/>
+        </w:numPr>
+        <w:rPr>
+          <w:b/>
+          <w:bCs/>
+          <w:lang w:val="en-US"/>
+        </w:rPr>
+      </w:pPr>
+      <w:r>
+        <w:rPr>
+          <w:b/>
+          <w:bCs/>
+          <w:lang w:val="en-US"/>
+        </w:rPr>
+        <w:t>Design the handler chain:</w:t>
+      </w:r>
+      <w:r>
+        <w:rPr>
+          <w:lang w:val="en-US"/>
+        </w:rPr>
+        <w:t xml:space="preserve"> we can have multiple handle</w:t>
       </w:r>
       <w:bookmarkStart w:id="0" w:name="_GoBack"/>
       <w:bookmarkEnd w:id="0"/>
+      <w:r>
+        <w:rPr>
+          <w:lang w:val="en-US"/>
+        </w:rPr>
+        <w:t xml:space="preserve">rs or just one hander. </w:t>
+      </w:r>
+      <w:r>
+        <w:rPr>
+          <w:lang w:val="en-US"/>
+        </w:rPr>
+        <w:t>When</w:t>
+      </w:r>
+      <w:r>
+        <w:rPr>
+          <w:lang w:val="en-US"/>
+        </w:rPr>
+        <w:t xml:space="preserve"> each handler terminates its work, it will call the next handler in the chain</w:t>
+      </w:r>
+      <w:r>
+        <w:rPr>
+          <w:lang w:val="en-US"/>
+        </w:rPr>
+        <w:t xml:space="preserve"> (similar to the servlets filter pattern where on filter calls the next filter in that chain)</w:t>
+      </w:r>
+      <w:r>
+        <w:rPr>
+          <w:lang w:val="en-US"/>
+        </w:rPr>
+        <w:t>.</w:t>
+      </w:r>
+    </w:p>
+    <w:p>
+      <w:pPr>
+        <w:pStyle w:val="Paragraphedeliste"/>
+        <w:numPr>
+          <w:ilvl w:val="0"/>
+          <w:numId w:val="19"/>
+        </w:numPr>
+        <w:rPr>
+          <w:b/>
+          <w:bCs/>
+          <w:lang w:val="en-US"/>
+        </w:rPr>
+      </w:pPr>
+      <w:r>
+        <w:rPr>
+          <w:b/>
+          <w:bCs/>
+          <w:lang w:val="en-US"/>
+        </w:rPr>
+        <w:t>Create the handlers:</w:t>
+      </w:r>
+    </w:p>
+    <w:p>
+      <w:pPr>
+        <w:pStyle w:val="Paragraphedeliste"/>
+        <w:numPr>
+          <w:ilvl w:val="0"/>
+          <w:numId w:val="19"/>
+        </w:numPr>
+        <w:rPr>
+          <w:b/>
+          <w:bCs/>
+          <w:lang w:val="en-US"/>
+        </w:rPr>
+      </w:pPr>
+      <w:r>
+        <w:rPr>
+          <w:b/>
+          <w:bCs/>
+          <w:lang w:val="en-US"/>
+        </w:rPr>
+        <w:t xml:space="preserve">Configure the handlers: </w:t>
+      </w:r>
+      <w:r>
+        <w:rPr>
+          <w:lang w:val="en-US"/>
+        </w:rPr>
+        <w:t xml:space="preserve">using the Java based configuration. Before the endpoint </w:t>
+      </w:r>
+      <w:r>
+        <w:rPr>
+          <w:lang w:val="en-US"/>
+        </w:rPr>
+        <w:t>is</w:t>
+      </w:r>
+      <w:r>
+        <w:rPr>
+          <w:lang w:val="en-US"/>
+        </w:rPr>
+        <w:t xml:space="preserve"> invoked, the handlers will be created and the methods on the handler will be invoked.</w:t>
+      </w:r>
+    </w:p>
+    <w:p>
+      <w:pPr>
+        <w:pStyle w:val="Paragraphedeliste"/>
+        <w:numPr>
+          <w:ilvl w:val="0"/>
+          <w:numId w:val="19"/>
+        </w:numPr>
+        <w:rPr>
+          <w:b/>
+          <w:bCs/>
+          <w:lang w:val="en-US"/>
+        </w:rPr>
+      </w:pPr>
+      <w:r>
+        <w:rPr>
+          <w:b/>
+          <w:bCs/>
+          <w:lang w:val="en-US"/>
+        </w:rPr>
+        <w:t>Run and Test:</w:t>
+      </w:r>
+    </w:p>
+    <w:p>
+      <w:pPr>
+        <w:pStyle w:val="Titre1"/>
+      </w:pPr>
+      <w:r>
+        <w:t>Create the Handler Class</w:t>
+      </w:r>
     </w:p>
     <w:p>
       <w:pPr>
@@ -1766,6 +1921,7 @@
                       <w:dataBinding w:prefixMappings="xmlns:ns0='http://purl.org/dc/elements/1.1/' xmlns:ns1='http://schemas.openxmlformats.org/package/2006/metadata/core-properties' " w:xpath="/ns1:coreProperties[1]/ns0:title[1]" w:storeItemID="{6C3C8BC8-F283-45AE-878A-BAB7291924A1}"/>
                       <w:text/>
                     </w:sdtPr>
+                    <w:sdtEndPr/>
                     <w:sdtContent>
                       <w:p>
                         <w:pPr>
@@ -2032,7 +2188,7 @@
   <w:abstractNum w:abstractNumId="3" w15:restartNumberingAfterBreak="0">
     <w:nsid w:val="1D9E7D94"/>
     <w:multiLevelType w:val="hybridMultilevel"/>
-    <w:tmpl w:val="DD14095A"/>
+    <w:tmpl w:val="06E4BE4E"/>
     <w:lvl w:ilvl="0" w:tplc="0409000F">
       <w:start w:val="1"/>
       <w:numFmt w:val="decimal"/>
@@ -2230,6 +2386,96 @@
     </w:lvl>
   </w:abstractNum>
   <w:abstractNum w:abstractNumId="5" w15:restartNumberingAfterBreak="0">
+    <w:nsid w:val="2E2C0E71"/>
+    <w:multiLevelType w:val="hybridMultilevel"/>
+    <w:tmpl w:val="952AED6A"/>
+    <w:lvl w:ilvl="0" w:tplc="D4344878">
+      <w:start w:val="1"/>
+      <w:numFmt w:val="decimal"/>
+      <w:suff w:val="space"/>
+      <w:lvlText w:val="%1."/>
+      <w:lvlJc w:val="left"/>
+      <w:pPr>
+        <w:ind w:left="0" w:firstLine="0"/>
+      </w:pPr>
+      <w:rPr>
+        <w:rFonts w:hint="default"/>
+      </w:rPr>
+    </w:lvl>
+    <w:lvl w:ilvl="1" w:tplc="04090019" w:tentative="1">
+      <w:start w:val="1"/>
+      <w:numFmt w:val="lowerLetter"/>
+      <w:lvlText w:val="%2."/>
+      <w:lvlJc w:val="left"/>
+      <w:pPr>
+        <w:ind w:left="1440" w:hanging="360"/>
+      </w:pPr>
+    </w:lvl>
+    <w:lvl w:ilvl="2" w:tplc="0409001B" w:tentative="1">
+      <w:start w:val="1"/>
+      <w:numFmt w:val="lowerRoman"/>
+      <w:lvlText w:val="%3."/>
+      <w:lvlJc w:val="right"/>
+      <w:pPr>
+        <w:ind w:left="2160" w:hanging="180"/>
+      </w:pPr>
+    </w:lvl>
+    <w:lvl w:ilvl="3" w:tplc="0409000F" w:tentative="1">
+      <w:start w:val="1"/>
+      <w:numFmt w:val="decimal"/>
+      <w:lvlText w:val="%4."/>
+      <w:lvlJc w:val="left"/>
+      <w:pPr>
+        <w:ind w:left="2880" w:hanging="360"/>
+      </w:pPr>
+    </w:lvl>
+    <w:lvl w:ilvl="4" w:tplc="04090019" w:tentative="1">
+      <w:start w:val="1"/>
+      <w:numFmt w:val="lowerLetter"/>
+      <w:lvlText w:val="%5."/>
+      <w:lvlJc w:val="left"/>
+      <w:pPr>
+        <w:ind w:left="3600" w:hanging="360"/>
+      </w:pPr>
+    </w:lvl>
+    <w:lvl w:ilvl="5" w:tplc="0409001B" w:tentative="1">
+      <w:start w:val="1"/>
+      <w:numFmt w:val="lowerRoman"/>
+      <w:lvlText w:val="%6."/>
+      <w:lvlJc w:val="right"/>
+      <w:pPr>
+        <w:ind w:left="4320" w:hanging="180"/>
+      </w:pPr>
+    </w:lvl>
+    <w:lvl w:ilvl="6" w:tplc="0409000F" w:tentative="1">
+      <w:start w:val="1"/>
+      <w:numFmt w:val="decimal"/>
+      <w:lvlText w:val="%7."/>
+      <w:lvlJc w:val="left"/>
+      <w:pPr>
+        <w:ind w:left="5040" w:hanging="360"/>
+      </w:pPr>
+    </w:lvl>
+    <w:lvl w:ilvl="7" w:tplc="04090019" w:tentative="1">
+      <w:start w:val="1"/>
+      <w:numFmt w:val="lowerLetter"/>
+      <w:lvlText w:val="%8."/>
+      <w:lvlJc w:val="left"/>
+      <w:pPr>
+        <w:ind w:left="5760" w:hanging="360"/>
+      </w:pPr>
+    </w:lvl>
+    <w:lvl w:ilvl="8" w:tplc="0409001B" w:tentative="1">
+      <w:start w:val="1"/>
+      <w:numFmt w:val="lowerRoman"/>
+      <w:lvlText w:val="%9."/>
+      <w:lvlJc w:val="right"/>
+      <w:pPr>
+        <w:ind w:left="6480" w:hanging="180"/>
+      </w:pPr>
+    </w:lvl>
+  </w:abstractNum>
+  <w:abstractNum w:abstractNumId="6" w15:restartNumberingAfterBreak="0">
     <w:nsid w:val="2F36691B"/>
     <w:multiLevelType w:val="multilevel"/>
     <w:tmpl w:val="DE144560"/>
@@ -2356,7 +2602,7 @@
       </w:rPr>
     </w:lvl>
   </w:abstractNum>
-  <w:abstractNum w:abstractNumId="6" w15:restartNumberingAfterBreak="0">
+  <w:abstractNum w:abstractNumId="7" w15:restartNumberingAfterBreak="0">
     <w:nsid w:val="32065B60"/>
     <w:multiLevelType w:val="multilevel"/>
     <w:tmpl w:val="90885804"/>
@@ -2445,7 +2691,7 @@
       </w:pPr>
     </w:lvl>
   </w:abstractNum>
-  <w:abstractNum w:abstractNumId="7" w15:restartNumberingAfterBreak="0">
+  <w:abstractNum w:abstractNumId="8" w15:restartNumberingAfterBreak="0">
     <w:nsid w:val="3DE955BE"/>
     <w:multiLevelType w:val="hybridMultilevel"/>
     <w:tmpl w:val="41360FFA"/>
@@ -2539,7 +2785,7 @@
       </w:pPr>
     </w:lvl>
   </w:abstractNum>
-  <w:abstractNum w:abstractNumId="8" w15:restartNumberingAfterBreak="0">
+  <w:abstractNum w:abstractNumId="9" w15:restartNumberingAfterBreak="0">
     <w:nsid w:val="3F892F5F"/>
     <w:multiLevelType w:val="hybridMultilevel"/>
     <w:tmpl w:val="1BD61F48"/>
@@ -2652,7 +2898,7 @@
       </w:rPr>
     </w:lvl>
   </w:abstractNum>
-  <w:abstractNum w:abstractNumId="9" w15:restartNumberingAfterBreak="0">
+  <w:abstractNum w:abstractNumId="10" w15:restartNumberingAfterBreak="0">
     <w:nsid w:val="40860B7E"/>
     <w:multiLevelType w:val="hybridMultilevel"/>
     <w:tmpl w:val="28B63CA2"/>
@@ -2765,7 +3011,7 @@
       </w:rPr>
     </w:lvl>
   </w:abstractNum>
-  <w:abstractNum w:abstractNumId="10" w15:restartNumberingAfterBreak="0">
+  <w:abstractNum w:abstractNumId="11" w15:restartNumberingAfterBreak="0">
     <w:nsid w:val="4096031D"/>
     <w:multiLevelType w:val="hybridMultilevel"/>
     <w:tmpl w:val="25ACA970"/>
@@ -2878,7 +3124,7 @@
       </w:rPr>
     </w:lvl>
   </w:abstractNum>
-  <w:abstractNum w:abstractNumId="11" w15:restartNumberingAfterBreak="0">
+  <w:abstractNum w:abstractNumId="12" w15:restartNumberingAfterBreak="0">
     <w:nsid w:val="4CC61FBE"/>
     <w:multiLevelType w:val="hybridMultilevel"/>
     <w:tmpl w:val="D5FCAFC4"/>
@@ -2991,7 +3237,7 @@
       </w:rPr>
     </w:lvl>
   </w:abstractNum>
-  <w:abstractNum w:abstractNumId="12" w15:restartNumberingAfterBreak="0">
+  <w:abstractNum w:abstractNumId="13" w15:restartNumberingAfterBreak="0">
     <w:nsid w:val="51FC6BE1"/>
     <w:multiLevelType w:val="hybridMultilevel"/>
     <w:tmpl w:val="AE125CEA"/>
@@ -3077,7 +3323,7 @@
       </w:pPr>
     </w:lvl>
   </w:abstractNum>
-  <w:abstractNum w:abstractNumId="13" w15:restartNumberingAfterBreak="0">
+  <w:abstractNum w:abstractNumId="14" w15:restartNumberingAfterBreak="0">
     <w:nsid w:val="52097710"/>
     <w:multiLevelType w:val="hybridMultilevel"/>
     <w:tmpl w:val="8F0C244A"/>
@@ -3167,7 +3413,7 @@
       </w:pPr>
     </w:lvl>
   </w:abstractNum>
-  <w:abstractNum w:abstractNumId="14" w15:restartNumberingAfterBreak="0">
+  <w:abstractNum w:abstractNumId="15" w15:restartNumberingAfterBreak="0">
     <w:nsid w:val="609B54AB"/>
     <w:multiLevelType w:val="multilevel"/>
     <w:tmpl w:val="90885804"/>
@@ -3256,7 +3502,120 @@
       </w:pPr>
     </w:lvl>
   </w:abstractNum>
-  <w:abstractNum w:abstractNumId="15" w15:restartNumberingAfterBreak="0">
+  <w:abstractNum w:abstractNumId="16" w15:restartNumberingAfterBreak="0">
+    <w:nsid w:val="6CFD79F1"/>
+    <w:multiLevelType w:val="hybridMultilevel"/>
+    <w:tmpl w:val="B964A2E8"/>
+    <w:lvl w:ilvl="0" w:tplc="04090001">
+      <w:start w:val="1"/>
+      <w:numFmt w:val="bullet"/>
+      <w:lvlText w:val=""/>
+      <w:lvlJc w:val="left"/>
+      <w:pPr>
+        <w:ind w:left="720" w:hanging="360"/>
+      </w:pPr>
+      <w:rPr>
+        <w:rFonts w:ascii="Symbol" w:hAnsi="Symbol" w:hint="default"/>
+      </w:rPr>
+    </w:lvl>
+    <w:lvl w:ilvl="1" w:tplc="04090003" w:tentative="1">
+      <w:start w:val="1"/>
+      <w:numFmt w:val="bullet"/>
+      <w:lvlText w:val="o"/>
+      <w:lvlJc w:val="left"/>
+      <w:pPr>
+        <w:ind w:left="1440" w:hanging="360"/>
+      </w:pPr>
+      <w:rPr>
+        <w:rFonts w:ascii="Courier New" w:hAnsi="Courier New" w:cs="Courier New" w:hint="default"/>
+      </w:rPr>
+    </w:lvl>
+    <w:lvl w:ilvl="2" w:tplc="04090005" w:tentative="1">
+      <w:start w:val="1"/>
+      <w:numFmt w:val="bullet"/>
+      <w:lvlText w:val=""/>
+      <w:lvlJc w:val="left"/>
+      <w:pPr>
+        <w:ind w:left="2160" w:hanging="360"/>
+      </w:pPr>
+      <w:rPr>
+        <w:rFonts w:ascii="Wingdings" w:hAnsi="Wingdings" w:hint="default"/>
+      </w:rPr>
+    </w:lvl>
+    <w:lvl w:ilvl="3" w:tplc="04090001" w:tentative="1">
+      <w:start w:val="1"/>
+      <w:numFmt w:val="bullet"/>
+      <w:lvlText w:val=""/>
+      <w:lvlJc w:val="left"/>
+      <w:pPr>
+        <w:ind w:left="2880" w:hanging="360"/>
+      </w:pPr>
+      <w:rPr>
+        <w:rFonts w:ascii="Symbol" w:hAnsi="Symbol" w:hint="default"/>
+      </w:rPr>
+    </w:lvl>
+    <w:lvl w:ilvl="4" w:tplc="04090003" w:tentative="1">
+      <w:start w:val="1"/>
+      <w:numFmt w:val="bullet"/>
+      <w:lvlText w:val="o"/>
+      <w:lvlJc w:val="left"/>
+      <w:pPr>
+        <w:ind w:left="3600" w:hanging="360"/>
+      </w:pPr>
+      <w:rPr>
+        <w:rFonts w:ascii="Courier New" w:hAnsi="Courier New" w:cs="Courier New" w:hint="default"/>
+      </w:rPr>
+    </w:lvl>
+    <w:lvl w:ilvl="5" w:tplc="04090005" w:tentative="1">
+      <w:start w:val="1"/>
+      <w:numFmt w:val="bullet"/>
+      <w:lvlText w:val=""/>
+      <w:lvlJc w:val="left"/>
+      <w:pPr>
+        <w:ind w:left="4320" w:hanging="360"/>
+      </w:pPr>
+      <w:rPr>
+        <w:rFonts w:ascii="Wingdings" w:hAnsi="Wingdings" w:hint="default"/>
+      </w:rPr>
+    </w:lvl>
+    <w:lvl w:ilvl="6" w:tplc="04090001" w:tentative="1">
+      <w:start w:val="1"/>
+      <w:numFmt w:val="bullet"/>
+      <w:lvlText w:val=""/>
+      <w:lvlJc w:val="left"/>
+      <w:pPr>
+        <w:ind w:left="5040" w:hanging="360"/>
+      </w:pPr>
+      <w:rPr>
+        <w:rFonts w:ascii="Symbol" w:hAnsi="Symbol" w:hint="default"/>
+      </w:rPr>
+    </w:lvl>
+    <w:lvl w:ilvl="7" w:tplc="04090003" w:tentative="1">
+      <w:start w:val="1"/>
+      <w:numFmt w:val="bullet"/>
+      <w:lvlText w:val="o"/>
+      <w:lvlJc w:val="left"/>
+      <w:pPr>
+        <w:ind w:left="5760" w:hanging="360"/>
+      </w:pPr>
+      <w:rPr>
+        <w:rFonts w:ascii="Courier New" w:hAnsi="Courier New" w:cs="Courier New" w:hint="default"/>
+      </w:rPr>
+    </w:lvl>
+    <w:lvl w:ilvl="8" w:tplc="04090005" w:tentative="1">
+      <w:start w:val="1"/>
+      <w:numFmt w:val="bullet"/>
+      <w:lvlText w:val=""/>
+      <w:lvlJc w:val="left"/>
+      <w:pPr>
+        <w:ind w:left="6480" w:hanging="360"/>
+      </w:pPr>
+      <w:rPr>
+        <w:rFonts w:ascii="Wingdings" w:hAnsi="Wingdings" w:hint="default"/>
+      </w:rPr>
+    </w:lvl>
+  </w:abstractNum>
+  <w:abstractNum w:abstractNumId="17" w15:restartNumberingAfterBreak="0">
     <w:nsid w:val="6D1B79A0"/>
     <w:multiLevelType w:val="hybridMultilevel"/>
     <w:tmpl w:val="A9EC572C"/>
@@ -3342,7 +3701,7 @@
       </w:pPr>
     </w:lvl>
   </w:abstractNum>
-  <w:abstractNum w:abstractNumId="16" w15:restartNumberingAfterBreak="0">
+  <w:abstractNum w:abstractNumId="18" w15:restartNumberingAfterBreak="0">
     <w:nsid w:val="79103D71"/>
     <w:multiLevelType w:val="multilevel"/>
     <w:tmpl w:val="99BC70E0"/>
@@ -3458,19 +3817,19 @@
     </w:lvl>
   </w:abstractNum>
   <w:num w:numId="1">
-    <w:abstractNumId w:val="13"/>
+    <w:abstractNumId w:val="14"/>
   </w:num>
   <w:num w:numId="2">
-    <w:abstractNumId w:val="7"/>
+    <w:abstractNumId w:val="8"/>
   </w:num>
   <w:num w:numId="3">
     <w:abstractNumId w:val="4"/>
   </w:num>
   <w:num w:numId="4">
-    <w:abstractNumId w:val="16"/>
+    <w:abstractNumId w:val="18"/>
   </w:num>
   <w:num w:numId="5">
-    <w:abstractNumId w:val="5"/>
+    <w:abstractNumId w:val="6"/>
   </w:num>
   <w:num w:numId="6">
     <w:abstractNumId w:val="0"/>
@@ -3479,34 +3838,40 @@
     <w:abstractNumId w:val="1"/>
   </w:num>
   <w:num w:numId="8">
-    <w:abstractNumId w:val="14"/>
+    <w:abstractNumId w:val="15"/>
   </w:num>
   <w:num w:numId="9">
-    <w:abstractNumId w:val="6"/>
+    <w:abstractNumId w:val="7"/>
   </w:num>
   <w:num w:numId="10">
-    <w:abstractNumId w:val="12"/>
+    <w:abstractNumId w:val="13"/>
   </w:num>
   <w:num w:numId="11">
-    <w:abstractNumId w:val="15"/>
+    <w:abstractNumId w:val="17"/>
   </w:num>
   <w:num w:numId="12">
     <w:abstractNumId w:val="2"/>
   </w:num>
   <w:num w:numId="13">
-    <w:abstractNumId w:val="11"/>
+    <w:abstractNumId w:val="12"/>
   </w:num>
   <w:num w:numId="14">
-    <w:abstractNumId w:val="9"/>
+    <w:abstractNumId w:val="10"/>
   </w:num>
   <w:num w:numId="15">
     <w:abstractNumId w:val="3"/>
   </w:num>
   <w:num w:numId="16">
-    <w:abstractNumId w:val="8"/>
+    <w:abstractNumId w:val="9"/>
   </w:num>
   <w:num w:numId="17">
-    <w:abstractNumId w:val="10"/>
+    <w:abstractNumId w:val="11"/>
+  </w:num>
+  <w:num w:numId="18">
+    <w:abstractNumId w:val="16"/>
+  </w:num>
+  <w:num w:numId="19">
+    <w:abstractNumId w:val="5"/>
   </w:num>
   <w:numIdMacAtCleanup w:val="9"/>
 </w:numbering>
@@ -4519,7 +4884,7 @@
 </file>
 
 <file path=customXml/itemProps1.xml><?xml version="1.0" encoding="utf-8"?>
-<ds:datastoreItem xmlns:ds="http://schemas.openxmlformats.org/officeDocument/2006/customXml" ds:itemID="{9EC5D5F5-51CE-4EAE-B3D1-942E7A902B90}">
+<ds:datastoreItem xmlns:ds="http://schemas.openxmlformats.org/officeDocument/2006/customXml" ds:itemID="{0BDA89B5-1CD2-44B4-9FFC-1BABD0EA0FEC}">
   <ds:schemaRefs>
     <ds:schemaRef ds:uri="http://schemas.openxmlformats.org/officeDocument/2006/bibliography"/>
   </ds:schemaRefs>

</xml_diff>